<commit_message>
img link in guidelines
</commit_message>
<xml_diff>
--- a/Documentation/Guidelines.docx
+++ b/Documentation/Guidelines.docx
@@ -74,8 +74,8 @@
           <w:noProof/>
         </w:rPr>
         <w:drawing>
-          <wp:inline distT="0" distB="0" distL="0" distR="0" wp14:anchorId="4A873B5F" wp14:editId="473B9264">
-            <wp:extent cx="6839902" cy="4559935"/>
+          <wp:inline distT="0" distB="0" distL="0" distR="0" wp14:anchorId="4A873B5F" wp14:editId="6AC613B8">
+            <wp:extent cx="6839902" cy="4559934"/>
             <wp:effectExtent l="0" t="0" r="0" b="0"/>
             <wp:docPr id="5" name="GameWall.jpg"/>
             <wp:cNvGraphicFramePr>
@@ -89,7 +89,13 @@
                     <pic:cNvPicPr/>
                   </pic:nvPicPr>
                   <pic:blipFill>
-                    <a:blip r:link="rId7"/>
+                    <a:blip r:embed="rId7" r:link="rId8">
+                      <a:extLst>
+                        <a:ext uri="{28A0092B-C50C-407E-A947-70E740481C1C}">
+                          <a14:useLocalDpi xmlns:a14="http://schemas.microsoft.com/office/drawing/2010/main" val="0"/>
+                        </a:ext>
+                      </a:extLst>
+                    </a:blip>
                     <a:stretch>
                       <a:fillRect/>
                     </a:stretch>
@@ -97,7 +103,7 @@
                   <pic:spPr>
                     <a:xfrm>
                       <a:off x="0" y="0"/>
-                      <a:ext cx="6839902" cy="4559935"/>
+                      <a:ext cx="6839902" cy="4559934"/>
                     </a:xfrm>
                     <a:prstGeom prst="rect">
                       <a:avLst/>
@@ -117,13 +123,14 @@
       <w:pPr>
         <w:pStyle w:val="Subtitle"/>
       </w:pPr>
+      <w:bookmarkStart w:id="0" w:name="_GoBack"/>
       <w:r>
         <w:rPr>
           <w:noProof/>
         </w:rPr>
         <w:drawing>
-          <wp:inline distT="0" distB="0" distL="0" distR="0" wp14:anchorId="42FA8936" wp14:editId="312A88B2">
-            <wp:extent cx="1784638" cy="1800225"/>
+          <wp:inline distT="0" distB="0" distL="0" distR="0" wp14:anchorId="42FA8936" wp14:editId="6E71ADE6">
+            <wp:extent cx="1784638" cy="1800224"/>
             <wp:effectExtent l="0" t="0" r="0" b="0"/>
             <wp:docPr id="4" name="Immagine28"/>
             <wp:cNvGraphicFramePr>
@@ -139,7 +146,13 @@
                     </pic:cNvPicPr>
                   </pic:nvPicPr>
                   <pic:blipFill>
-                    <a:blip r:link="rId8"/>
+                    <a:blip r:embed="rId9" r:link="rId10" cstate="print">
+                      <a:extLst>
+                        <a:ext uri="{28A0092B-C50C-407E-A947-70E740481C1C}">
+                          <a14:useLocalDpi xmlns:a14="http://schemas.microsoft.com/office/drawing/2010/main" val="0"/>
+                        </a:ext>
+                      </a:extLst>
+                    </a:blip>
                     <a:stretch>
                       <a:fillRect/>
                     </a:stretch>
@@ -147,7 +160,7 @@
                   <pic:spPr bwMode="auto">
                     <a:xfrm>
                       <a:off x="0" y="0"/>
-                      <a:ext cx="1784638" cy="1800225"/>
+                      <a:ext cx="1784638" cy="1800224"/>
                     </a:xfrm>
                     <a:prstGeom prst="rect">
                       <a:avLst/>
@@ -159,6 +172,7 @@
           </wp:inline>
         </w:drawing>
       </w:r>
+      <w:bookmarkEnd w:id="0"/>
     </w:p>
     <w:tbl>
       <w:tblPr>
@@ -449,7 +463,7 @@
       <w:pPr>
         <w:pStyle w:val="BodyText"/>
         <w:sectPr>
-          <w:headerReference w:type="default" r:id="rId9"/>
+          <w:headerReference w:type="default" r:id="rId11"/>
           <w:pgSz w:w="11906" w:h="16838"/>
           <w:pgMar w:top="567" w:right="567" w:bottom="567" w:left="567" w:header="0" w:footer="0" w:gutter="0"/>
           <w:cols w:space="720"/>
@@ -466,8 +480,8 @@
           <w:numId w:val="0"/>
         </w:numPr>
       </w:pPr>
-      <w:bookmarkStart w:id="0" w:name="__RefHeading___Toc154_2204026579"/>
-      <w:bookmarkEnd w:id="0"/>
+      <w:bookmarkStart w:id="1" w:name="__RefHeading___Toc154_2204026579"/>
+      <w:bookmarkEnd w:id="1"/>
       <w:r>
         <w:lastRenderedPageBreak/>
         <w:t>Change log</w:t>
@@ -782,7 +796,7 @@
     <w:p>
       <w:pPr>
         <w:sectPr>
-          <w:footerReference w:type="default" r:id="rId10"/>
+          <w:footerReference w:type="default" r:id="rId12"/>
           <w:pgSz w:w="11906" w:h="16838"/>
           <w:pgMar w:top="567" w:right="567" w:bottom="879" w:left="567" w:header="0" w:footer="567" w:gutter="0"/>
           <w:pgNumType w:start="1"/>
@@ -796,14 +810,11 @@
       <w:pPr>
         <w:pStyle w:val="Heading1"/>
       </w:pPr>
-      <w:bookmarkStart w:id="1" w:name="__RefHeading___Toc156_2204026579"/>
-      <w:bookmarkEnd w:id="1"/>
+      <w:bookmarkStart w:id="2" w:name="__RefHeading___Toc156_2204026579"/>
+      <w:bookmarkEnd w:id="2"/>
       <w:r>
         <w:lastRenderedPageBreak/>
-        <w:t>P</w:t>
-      </w:r>
-      <w:r>
-        <w:t>aths and project structure</w:t>
+        <w:t>Paths and project structure</w:t>
       </w:r>
     </w:p>
     <w:p>
@@ -844,8 +855,8 @@
       <w:pPr>
         <w:pStyle w:val="Heading2"/>
       </w:pPr>
-      <w:bookmarkStart w:id="2" w:name="__RefHeading___Toc12500_1257025330"/>
-      <w:bookmarkEnd w:id="2"/>
+      <w:bookmarkStart w:id="3" w:name="__RefHeading___Toc12500_1257025330"/>
+      <w:bookmarkEnd w:id="3"/>
       <w:r>
         <w:t>Project structure</w:t>
       </w:r>
@@ -936,13 +947,7 @@
         <w:rPr>
           <w:color w:val="07009A"/>
         </w:rPr>
-        <w:t>Character Na</w:t>
-      </w:r>
-      <w:r>
-        <w:rPr>
-          <w:color w:val="07009A"/>
-        </w:rPr>
-        <w:t>me]</w:t>
+        <w:t>Character Name]</w:t>
       </w:r>
     </w:p>
     <w:p>
@@ -1024,10 +1029,7 @@
         <w:pStyle w:val="Codice"/>
       </w:pPr>
       <w:r>
-        <w:t xml:space="preserve">│   │           │ </w:t>
-      </w:r>
-      <w:r>
-        <w:t xml:space="preserve">  └───Textures</w:t>
+        <w:t>│   │           │   └───Textures</w:t>
       </w:r>
     </w:p>
     <w:p>
@@ -1124,10 +1126,7 @@
         <w:pStyle w:val="Codice"/>
       </w:pPr>
       <w:r>
-        <w:t xml:space="preserve">│   </w:t>
-      </w:r>
-      <w:r>
-        <w:t>├───Levels</w:t>
+        <w:t>│   ├───Levels</w:t>
       </w:r>
     </w:p>
     <w:p>
@@ -1296,10 +1295,7 @@
         <w:pStyle w:val="Codice"/>
       </w:pPr>
       <w:r>
-        <w:t>│   │</w:t>
-      </w:r>
-      <w:r>
-        <w:t xml:space="preserve">                   ├───Maps</w:t>
+        <w:t>│   │                   ├───Maps</w:t>
       </w:r>
     </w:p>
     <w:p>
@@ -1420,18 +1416,13 @@
         <w:pStyle w:val="Codice"/>
       </w:pPr>
       <w:r>
-        <w:t>└───</w:t>
-      </w:r>
-      <w:bookmarkStart w:id="3" w:name="_GoBack"/>
-      <w:bookmarkEnd w:id="3"/>
-      <w:r>
-        <w:t>Unity project</w:t>
+        <w:t>└───Unity project</w:t>
       </w:r>
     </w:p>
     <w:p>
       <w:pPr>
         <w:sectPr>
-          <w:footerReference w:type="default" r:id="rId11"/>
+          <w:footerReference w:type="default" r:id="rId13"/>
           <w:pgSz w:w="11906" w:h="16838"/>
           <w:pgMar w:top="567" w:right="567" w:bottom="879" w:left="567" w:header="0" w:footer="567" w:gutter="0"/>
           <w:cols w:space="720"/>
@@ -1837,10 +1828,7 @@
               <w:pStyle w:val="TableContents"/>
             </w:pPr>
             <w:r>
-              <w:t xml:space="preserve">Flowcharts of the </w:t>
-            </w:r>
-            <w:r>
-              <w:t>game.</w:t>
+              <w:t>Flowcharts of the game.</w:t>
             </w:r>
           </w:p>
         </w:tc>
@@ -2016,7 +2004,7 @@
     <w:p>
       <w:pPr>
         <w:sectPr>
-          <w:footerReference w:type="default" r:id="rId12"/>
+          <w:footerReference w:type="default" r:id="rId14"/>
           <w:pgSz w:w="11906" w:h="16838"/>
           <w:pgMar w:top="567" w:right="567" w:bottom="879" w:left="567" w:header="0" w:footer="567" w:gutter="0"/>
           <w:cols w:space="720"/>
@@ -2155,10 +2143,7 @@
             </w:r>
             <w:proofErr w:type="gramEnd"/>
             <w:r>
-              <w:t xml:space="preserve">level/character </w:t>
-            </w:r>
-            <w:r>
-              <w:t>name]_[transformation/status name]_[descriptive name].</w:t>
+              <w:t>level/character name]_[transformation/status name]_[descriptive name].</w:t>
             </w:r>
             <w:proofErr w:type="spellStart"/>
             <w:r>
@@ -2287,10 +2272,7 @@
             </w:r>
             <w:proofErr w:type="gramEnd"/>
             <w:r>
-              <w:t xml:space="preserve">level </w:t>
-            </w:r>
-            <w:r>
-              <w:t>name]_[transformation/status name].</w:t>
+              <w:t>level name]_[transformation/status name].</w:t>
             </w:r>
             <w:proofErr w:type="spellStart"/>
             <w:r>
@@ -2345,7 +2327,7 @@
     <w:p>
       <w:pPr>
         <w:sectPr>
-          <w:footerReference w:type="default" r:id="rId13"/>
+          <w:footerReference w:type="default" r:id="rId15"/>
           <w:pgSz w:w="11906" w:h="16838"/>
           <w:pgMar w:top="567" w:right="567" w:bottom="879" w:left="567" w:header="0" w:footer="567" w:gutter="0"/>
           <w:cols w:space="720"/>
@@ -2375,10 +2357,7 @@
       </w:r>
       <w:proofErr w:type="gramEnd"/>
       <w:r>
-        <w:t xml:space="preserve"> </w:t>
-      </w:r>
-      <w:r>
-        <w:t>software in common between all the people involved in the project, and others useful only for some roles. Below are the configurations.</w:t>
+        <w:t xml:space="preserve"> software in common between all the people involved in the project, and others useful only for some roles. Below are the configurations.</w:t>
       </w:r>
     </w:p>
     <w:p>
@@ -3383,10 +3362,7 @@
               <w:cnfStyle w:val="000000100000" w:firstRow="0" w:lastRow="0" w:firstColumn="0" w:lastColumn="0" w:oddVBand="0" w:evenVBand="0" w:oddHBand="1" w:evenHBand="0" w:firstRowFirstColumn="0" w:firstRowLastColumn="0" w:lastRowFirstColumn="0" w:lastRowLastColumn="0"/>
             </w:pPr>
             <w:r>
-              <w:t xml:space="preserve">Music and </w:t>
-            </w:r>
-            <w:r>
-              <w:t>sounds</w:t>
+              <w:t>Music and sounds</w:t>
             </w:r>
           </w:p>
         </w:tc>
@@ -4189,7 +4165,7 @@
     <w:p>
       <w:pPr>
         <w:sectPr>
-          <w:footerReference w:type="default" r:id="rId14"/>
+          <w:footerReference w:type="default" r:id="rId16"/>
           <w:pgSz w:w="11906" w:h="16838"/>
           <w:pgMar w:top="567" w:right="567" w:bottom="879" w:left="567" w:header="0" w:footer="567" w:gutter="0"/>
           <w:cols w:space="720"/>
@@ -4219,10 +4195,7 @@
     </w:p>
     <w:p>
       <w:r>
-        <w:t xml:space="preserve">For changes and access requests contact the </w:t>
-      </w:r>
-      <w:r>
-        <w:t>administrator.</w:t>
+        <w:t>For changes and access requests contact the administrator.</w:t>
       </w:r>
     </w:p>
     <w:p>
@@ -4306,10 +4279,7 @@
     </w:p>
     <w:p>
       <w:r>
-        <w:t>There is a Windows service running on the machine at www.maionemiky.it, written in C#, which execut</w:t>
-      </w:r>
-      <w:r>
-        <w:t>es the command “git pull” every hour.</w:t>
+        <w:t>There is a Windows service running on the machine at www.maionemiky.it, written in C#, which executes the command “git pull” every hour.</w:t>
       </w:r>
     </w:p>
     <w:p>
@@ -4335,7 +4305,7 @@
       </w:r>
     </w:p>
     <w:sectPr>
-      <w:footerReference w:type="default" r:id="rId15"/>
+      <w:footerReference w:type="default" r:id="rId17"/>
       <w:pgSz w:w="11906" w:h="16838"/>
       <w:pgMar w:top="567" w:right="567" w:bottom="879" w:left="567" w:header="0" w:footer="567" w:gutter="0"/>
       <w:cols w:space="720"/>
@@ -6191,7 +6161,6 @@
     <w:rPr>
       <w:color w:val="000080"/>
       <w:u w:val="single"/>
-      <w:lang/>
     </w:rPr>
   </w:style>
   <w:style w:type="character" w:customStyle="1" w:styleId="Bullets">

</xml_diff>